<commit_message>
Added more questions for Multiple Choice
</commit_message>
<xml_diff>
--- a/Quiz Questions/Multiple Choice Answer Key.docx
+++ b/Quiz Questions/Multiple Choice Answer Key.docx
@@ -245,6 +245,66 @@
       </w:pPr>
       <w:r>
         <w:t>B</w:t>
+      </w:r>
+    </w:p>
+    <w:p>
+      <w:pPr>
+        <w:pStyle w:val="ListParagraph"/>
+        <w:numPr>
+          <w:ilvl w:val="0"/>
+          <w:numId w:val="1"/>
+        </w:numPr>
+      </w:pPr>
+      <w:r>
+        <w:t>B</w:t>
+      </w:r>
+    </w:p>
+    <w:p>
+      <w:pPr>
+        <w:pStyle w:val="ListParagraph"/>
+        <w:numPr>
+          <w:ilvl w:val="0"/>
+          <w:numId w:val="1"/>
+        </w:numPr>
+      </w:pPr>
+      <w:r>
+        <w:t>C</w:t>
+      </w:r>
+    </w:p>
+    <w:p>
+      <w:pPr>
+        <w:pStyle w:val="ListParagraph"/>
+        <w:numPr>
+          <w:ilvl w:val="0"/>
+          <w:numId w:val="1"/>
+        </w:numPr>
+      </w:pPr>
+      <w:r>
+        <w:t>D</w:t>
+      </w:r>
+    </w:p>
+    <w:p>
+      <w:pPr>
+        <w:pStyle w:val="ListParagraph"/>
+        <w:numPr>
+          <w:ilvl w:val="0"/>
+          <w:numId w:val="1"/>
+        </w:numPr>
+      </w:pPr>
+      <w:r>
+        <w:t>A</w:t>
+      </w:r>
+    </w:p>
+    <w:p>
+      <w:pPr>
+        <w:pStyle w:val="ListParagraph"/>
+        <w:numPr>
+          <w:ilvl w:val="0"/>
+          <w:numId w:val="1"/>
+        </w:numPr>
+      </w:pPr>
+      <w:r>
+        <w:t>C</w:t>
       </w:r>
       <w:bookmarkStart w:id="0" w:name="_GoBack"/>
       <w:bookmarkEnd w:id="0"/>

</xml_diff>